<commit_message>
Aggiornamento M1 della registrazione
</commit_message>
<xml_diff>
--- a/docs/BAN Logic/Protocollo E2EE 4.0.docx
+++ b/docs/BAN Logic/Protocollo E2EE 4.0.docx
@@ -245,6 +245,99 @@
             </m:r>
           </m:sub>
         </m:sSub>
+      </m:oMath>
+      <w:r>
+        <w:rPr>
+          <w:lang w:val="en-GB"/>
+        </w:rPr>
+        <w:t xml:space="preserve">|| </w:t>
+      </w:r>
+      <m:oMath>
+        <m:r>
+          <w:rPr>
+            <w:rFonts w:ascii="Cambria Math" w:hAnsi="Cambria Math"/>
+            <w:lang w:val="en-GB"/>
+          </w:rPr>
+          <m:t>S</m:t>
+        </m:r>
+        <m:d>
+          <m:dPr>
+            <m:ctrlPr>
+              <w:rPr>
+                <w:rFonts w:ascii="Cambria Math" w:hAnsi="Cambria Math"/>
+                <w:i/>
+                <w:lang w:val="en-GB"/>
+              </w:rPr>
+            </m:ctrlPr>
+          </m:dPr>
+          <m:e>
+            <m:sSub>
+              <m:sSubPr>
+                <m:ctrlPr>
+                  <w:rPr>
+                    <w:rFonts w:ascii="Cambria Math" w:hAnsi="Cambria Math"/>
+                    <w:i/>
+                    <w:lang w:val="en-GB"/>
+                  </w:rPr>
+                </m:ctrlPr>
+              </m:sSubPr>
+              <m:e>
+                <m:r>
+                  <w:rPr>
+                    <w:rFonts w:ascii="Cambria Math" w:hAnsi="Cambria Math"/>
+                    <w:lang w:val="en-GB"/>
+                  </w:rPr>
+                  <m:t>K</m:t>
+                </m:r>
+              </m:e>
+              <m:sub>
+                <m:r>
+                  <w:rPr>
+                    <w:rFonts w:ascii="Cambria Math" w:hAnsi="Cambria Math"/>
+                    <w:lang w:val="en-GB"/>
+                  </w:rPr>
+                  <m:t>a</m:t>
+                </m:r>
+              </m:sub>
+            </m:sSub>
+            <m:r>
+              <w:rPr>
+                <w:rFonts w:ascii="Cambria Math" w:hAnsi="Cambria Math"/>
+                <w:lang w:val="en-GB"/>
+              </w:rPr>
+              <m:t xml:space="preserve">, </m:t>
+            </m:r>
+            <m:sSub>
+              <m:sSubPr>
+                <m:ctrlPr>
+                  <w:rPr>
+                    <w:rFonts w:ascii="Cambria Math" w:hAnsi="Cambria Math"/>
+                    <w:i/>
+                    <w:lang w:val="en-GB"/>
+                  </w:rPr>
+                </m:ctrlPr>
+              </m:sSubPr>
+              <m:e>
+                <m:r>
+                  <w:rPr>
+                    <w:rFonts w:ascii="Cambria Math" w:hAnsi="Cambria Math"/>
+                    <w:lang w:val="en-GB"/>
+                  </w:rPr>
+                  <m:t>N</m:t>
+                </m:r>
+              </m:e>
+              <m:sub>
+                <m:r>
+                  <w:rPr>
+                    <w:rFonts w:ascii="Cambria Math" w:hAnsi="Cambria Math"/>
+                    <w:lang w:val="en-GB"/>
+                  </w:rPr>
+                  <m:t>a</m:t>
+                </m:r>
+              </m:sub>
+            </m:sSub>
+          </m:e>
+        </m:d>
         <m:r>
           <w:rPr>
             <w:rFonts w:ascii="Cambria Math" w:hAnsi="Cambria Math"/>
@@ -354,49 +447,6 @@
                 </m:r>
               </m:sub>
             </m:sSub>
-            <m:r>
-              <w:rPr>
-                <w:rFonts w:ascii="Cambria Math" w:hAnsi="Cambria Math"/>
-                <w:lang w:val="en-GB"/>
-              </w:rPr>
-              <m:t>, S(</m:t>
-            </m:r>
-            <m:sSub>
-              <m:sSubPr>
-                <m:ctrlPr>
-                  <w:rPr>
-                    <w:rFonts w:ascii="Cambria Math" w:hAnsi="Cambria Math"/>
-                    <w:i/>
-                    <w:lang w:val="en-GB"/>
-                  </w:rPr>
-                </m:ctrlPr>
-              </m:sSubPr>
-              <m:e>
-                <m:r>
-                  <w:rPr>
-                    <w:rFonts w:ascii="Cambria Math" w:hAnsi="Cambria Math"/>
-                    <w:lang w:val="en-GB"/>
-                  </w:rPr>
-                  <m:t>K</m:t>
-                </m:r>
-              </m:e>
-              <m:sub>
-                <m:r>
-                  <w:rPr>
-                    <w:rFonts w:ascii="Cambria Math" w:hAnsi="Cambria Math"/>
-                    <w:lang w:val="en-GB"/>
-                  </w:rPr>
-                  <m:t>a</m:t>
-                </m:r>
-              </m:sub>
-            </m:sSub>
-            <m:r>
-              <w:rPr>
-                <w:rFonts w:ascii="Cambria Math" w:hAnsi="Cambria Math"/>
-                <w:lang w:val="en-GB"/>
-              </w:rPr>
-              <m:t>)</m:t>
-            </m:r>
           </m:e>
         </m:d>
       </m:oMath>
@@ -1681,6 +1731,8 @@
           <m:t>))</m:t>
         </m:r>
       </m:oMath>
+      <w:bookmarkStart w:id="0" w:name="_GoBack"/>
+      <w:bookmarkEnd w:id="0"/>
     </w:p>
     <w:p>
       <w:pPr>
@@ -17874,7 +17926,14 @@
                   <w:rPr>
                     <w:rFonts w:ascii="Cambria Math" w:hAnsi="Cambria Math"/>
                   </w:rPr>
-                  <m:t xml:space="preserve">A, </m:t>
+                  <m:t>A</m:t>
+                </m:r>
+                <m:r>
+                  <w:rPr>
+                    <w:rFonts w:ascii="Cambria Math" w:hAnsi="Cambria Math"/>
+                    <w:lang w:val="en-GB"/>
+                  </w:rPr>
+                  <m:t xml:space="preserve">, </m:t>
                 </m:r>
                 <m:r>
                   <w:rPr>
@@ -18177,14 +18236,7 @@
                 <w:rFonts w:ascii="Cambria Math" w:hAnsi="Cambria Math"/>
                 <w:lang w:val="en-GB"/>
               </w:rPr>
-              <m:t>(</m:t>
-            </m:r>
-            <m:r>
-              <w:rPr>
-                <w:rFonts w:ascii="Cambria Math" w:hAnsi="Cambria Math"/>
-                <w:lang w:val="en-GB"/>
-              </w:rPr>
-              <m:t>A,</m:t>
+              <m:t>(A,</m:t>
             </m:r>
             <m:sSub>
               <m:sSubPr>
@@ -19926,7 +19978,14 @@
                           <w:rPr>
                             <w:rFonts w:ascii="Cambria Math" w:hAnsi="Cambria Math"/>
                           </w:rPr>
-                          <m:t>A,</m:t>
+                          <m:t>A</m:t>
+                        </m:r>
+                        <m:r>
+                          <w:rPr>
+                            <w:rFonts w:ascii="Cambria Math" w:hAnsi="Cambria Math"/>
+                            <w:lang w:val="en-GB"/>
+                          </w:rPr>
+                          <m:t>,</m:t>
                         </m:r>
                         <m:groupChr>
                           <m:groupChrPr>
@@ -20324,7 +20383,14 @@
                           <w:rPr>
                             <w:rFonts w:ascii="Cambria Math" w:hAnsi="Cambria Math"/>
                           </w:rPr>
-                          <m:t>A,</m:t>
+                          <m:t>A</m:t>
+                        </m:r>
+                        <m:r>
+                          <w:rPr>
+                            <w:rFonts w:ascii="Cambria Math" w:hAnsi="Cambria Math"/>
+                            <w:lang w:val="en-GB"/>
+                          </w:rPr>
+                          <m:t>,</m:t>
                         </m:r>
                         <m:groupChr>
                           <m:groupChrPr>
@@ -20661,7 +20727,14 @@
                           <w:rPr>
                             <w:rFonts w:ascii="Cambria Math" w:hAnsi="Cambria Math"/>
                           </w:rPr>
-                          <m:t>A,</m:t>
+                          <m:t>A</m:t>
+                        </m:r>
+                        <m:r>
+                          <w:rPr>
+                            <w:rFonts w:ascii="Cambria Math" w:hAnsi="Cambria Math"/>
+                            <w:lang w:val="en-GB"/>
+                          </w:rPr>
+                          <m:t>,</m:t>
                         </m:r>
                         <m:groupChr>
                           <m:groupChrPr>
@@ -32496,8 +32569,6 @@
           <w:lang w:val="en-GB"/>
         </w:rPr>
       </w:pPr>
-      <w:bookmarkStart w:id="0" w:name="_GoBack"/>
-      <w:bookmarkEnd w:id="0"/>
     </w:p>
     <w:p>
       <w:pPr>
@@ -32712,6 +32783,7 @@
       <w:pPr>
         <w:rPr>
           <w:rFonts w:eastAsiaTheme="minorEastAsia"/>
+          <w:lang w:val="en-GB"/>
         </w:rPr>
       </w:pPr>
       <m:oMath>
@@ -33247,21 +33319,7 @@
             <w:rFonts w:ascii="Cambria Math" w:hAnsi="Cambria Math"/>
             <w:lang w:val="en-GB"/>
           </w:rPr>
-          <m:t xml:space="preserve">(  </m:t>
-        </m:r>
-        <m:r>
-          <w:rPr>
-            <w:rFonts w:ascii="Cambria Math" w:hAnsi="Cambria Math"/>
-            <w:lang w:val="en-GB"/>
-          </w:rPr>
-          <m:t>A,</m:t>
-        </m:r>
-        <m:r>
-          <w:rPr>
-            <w:rFonts w:ascii="Cambria Math" w:hAnsi="Cambria Math"/>
-            <w:lang w:val="en-GB"/>
-          </w:rPr>
-          <m:t xml:space="preserve"> </m:t>
+          <m:t xml:space="preserve">(  A, </m:t>
         </m:r>
         <m:sSub>
           <m:sSubPr>
@@ -37466,7 +37524,7 @@
 </file>
 
 <file path=customXml/itemProps1.xml><?xml version="1.0" encoding="utf-8"?>
-<ds:datastoreItem xmlns:ds="http://schemas.openxmlformats.org/officeDocument/2006/customXml" ds:itemID="{48C57AC1-65C6-495D-BAAA-E61E13C31B32}">
+<ds:datastoreItem xmlns:ds="http://schemas.openxmlformats.org/officeDocument/2006/customXml" ds:itemID="{3FC6F166-7DB0-4B40-9BFA-0B9ABEBA4867}">
   <ds:schemaRefs>
     <ds:schemaRef ds:uri="http://schemas.openxmlformats.org/officeDocument/2006/bibliography"/>
   </ds:schemaRefs>

</xml_diff>